<commit_message>
Fichier pdf des différents tests réaliser
</commit_message>
<xml_diff>
--- a/tests_Effectues.docx
+++ b/tests_Effectues.docx
@@ -19,9 +19,9 @@
       </w:tblPr>
       <w:tblGrid>
         <w:gridCol w:w="3640"/>
-        <w:gridCol w:w="3638"/>
-        <w:gridCol w:w="3638"/>
-        <w:gridCol w:w="3304"/>
+        <w:gridCol w:w="4406"/>
+        <w:gridCol w:w="3544"/>
+        <w:gridCol w:w="2630"/>
       </w:tblGrid>
       <w:tr>
         <w:trPr>
@@ -60,7 +60,7 @@
         </w:tc>
         <w:tc>
           <w:tcPr>
-            <w:tcW w:w="3638" w:type="dxa"/>
+            <w:tcW w:w="4406" w:type="dxa"/>
             <w:shd w:val="clear" w:color="auto" w:fill="B6DDE8" w:themeFill="accent5" w:themeFillTint="66"/>
             <w:vAlign w:val="center"/>
           </w:tcPr>
@@ -91,7 +91,7 @@
         </w:tc>
         <w:tc>
           <w:tcPr>
-            <w:tcW w:w="3638" w:type="dxa"/>
+            <w:tcW w:w="3544" w:type="dxa"/>
             <w:shd w:val="clear" w:color="auto" w:fill="FBD4B4" w:themeFill="accent6" w:themeFillTint="66"/>
             <w:vAlign w:val="center"/>
           </w:tcPr>
@@ -122,7 +122,7 @@
         </w:tc>
         <w:tc>
           <w:tcPr>
-            <w:tcW w:w="3304" w:type="dxa"/>
+            <w:tcW w:w="2630" w:type="dxa"/>
             <w:shd w:val="clear" w:color="auto" w:fill="E5DFEC" w:themeFill="accent4" w:themeFillTint="33"/>
             <w:vAlign w:val="center"/>
           </w:tcPr>
@@ -180,7 +180,25 @@
                 <w:sz w:val="72"/>
                 <w:szCs w:val="72"/>
               </w:rPr>
-              <w:t>US1 Fonctions de base</w:t>
+              <w:t>Fonctions de base</w:t>
+            </w:r>
+            <w:r>
+              <w:rPr>
+                <w:rFonts w:cstheme="minorHAnsi"/>
+                <w:b/>
+                <w:sz w:val="72"/>
+                <w:szCs w:val="72"/>
+              </w:rPr>
+              <w:t xml:space="preserve"> </w:t>
+            </w:r>
+            <w:r>
+              <w:rPr>
+                <w:rFonts w:cstheme="minorHAnsi"/>
+                <w:b/>
+                <w:sz w:val="72"/>
+                <w:szCs w:val="72"/>
+              </w:rPr>
+              <w:t>US1</w:t>
             </w:r>
           </w:p>
         </w:tc>
@@ -258,7 +276,7 @@
         </w:tc>
         <w:tc>
           <w:tcPr>
-            <w:tcW w:w="3638" w:type="dxa"/>
+            <w:tcW w:w="4406" w:type="dxa"/>
             <w:shd w:val="clear" w:color="auto" w:fill="B6DDE8" w:themeFill="accent5" w:themeFillTint="66"/>
             <w:vAlign w:val="center"/>
           </w:tcPr>
@@ -294,7 +312,7 @@
         </w:tc>
         <w:tc>
           <w:tcPr>
-            <w:tcW w:w="3638" w:type="dxa"/>
+            <w:tcW w:w="3544" w:type="dxa"/>
             <w:shd w:val="clear" w:color="auto" w:fill="FBD4B4" w:themeFill="accent6" w:themeFillTint="66"/>
             <w:vAlign w:val="center"/>
           </w:tcPr>
@@ -332,7 +350,7 @@
         </w:tc>
         <w:tc>
           <w:tcPr>
-            <w:tcW w:w="3304" w:type="dxa"/>
+            <w:tcW w:w="2630" w:type="dxa"/>
             <w:shd w:val="clear" w:color="auto" w:fill="E5DFEC" w:themeFill="accent4" w:themeFillTint="33"/>
             <w:vAlign w:val="center"/>
           </w:tcPr>
@@ -371,7 +389,7 @@
                 <v:shape id="_x0000_i1025" type="#_x0000_t75" style="width:66.55pt;height:62.2pt" o:ole="">
                   <v:imagedata r:id="rId6" o:title=""/>
                 </v:shape>
-                <o:OLEObject Type="Embed" ProgID="PBrush" ShapeID="_x0000_i1025" DrawAspect="Content" ObjectID="_1384849768" r:id="rId7"/>
+                <o:OLEObject Type="Embed" ProgID="PBrush" ShapeID="_x0000_i1025" DrawAspect="Content" ObjectID="_1384858508" r:id="rId7"/>
               </w:object>
             </w:r>
           </w:p>
@@ -430,7 +448,7 @@
         </w:tc>
         <w:tc>
           <w:tcPr>
-            <w:tcW w:w="3638" w:type="dxa"/>
+            <w:tcW w:w="4406" w:type="dxa"/>
             <w:shd w:val="clear" w:color="auto" w:fill="B6DDE8" w:themeFill="accent5" w:themeFillTint="66"/>
             <w:vAlign w:val="center"/>
           </w:tcPr>
@@ -477,7 +495,7 @@
         </w:tc>
         <w:tc>
           <w:tcPr>
-            <w:tcW w:w="3638" w:type="dxa"/>
+            <w:tcW w:w="3544" w:type="dxa"/>
             <w:shd w:val="clear" w:color="auto" w:fill="FBD4B4" w:themeFill="accent6" w:themeFillTint="66"/>
             <w:vAlign w:val="center"/>
           </w:tcPr>
@@ -504,7 +522,7 @@
         </w:tc>
         <w:tc>
           <w:tcPr>
-            <w:tcW w:w="3304" w:type="dxa"/>
+            <w:tcW w:w="2630" w:type="dxa"/>
             <w:shd w:val="clear" w:color="auto" w:fill="E5DFEC" w:themeFill="accent4" w:themeFillTint="33"/>
             <w:vAlign w:val="center"/>
           </w:tcPr>
@@ -523,7 +541,7 @@
                 <v:shape id="_x0000_i1026" type="#_x0000_t75" style="width:66.55pt;height:62.2pt" o:ole="">
                   <v:imagedata r:id="rId6" o:title=""/>
                 </v:shape>
-                <o:OLEObject Type="Embed" ProgID="PBrush" ShapeID="_x0000_i1026" DrawAspect="Content" ObjectID="_1384849769" r:id="rId8"/>
+                <o:OLEObject Type="Embed" ProgID="PBrush" ShapeID="_x0000_i1026" DrawAspect="Content" ObjectID="_1384858509" r:id="rId8"/>
               </w:object>
             </w:r>
           </w:p>
@@ -611,7 +629,7 @@
         </w:tc>
         <w:tc>
           <w:tcPr>
-            <w:tcW w:w="3638" w:type="dxa"/>
+            <w:tcW w:w="4406" w:type="dxa"/>
             <w:shd w:val="clear" w:color="auto" w:fill="B6DDE8" w:themeFill="accent5" w:themeFillTint="66"/>
             <w:vAlign w:val="center"/>
           </w:tcPr>
@@ -678,7 +696,7 @@
         </w:tc>
         <w:tc>
           <w:tcPr>
-            <w:tcW w:w="3638" w:type="dxa"/>
+            <w:tcW w:w="3544" w:type="dxa"/>
             <w:shd w:val="clear" w:color="auto" w:fill="FBD4B4" w:themeFill="accent6" w:themeFillTint="66"/>
             <w:vAlign w:val="center"/>
           </w:tcPr>
@@ -705,7 +723,7 @@
         </w:tc>
         <w:tc>
           <w:tcPr>
-            <w:tcW w:w="3304" w:type="dxa"/>
+            <w:tcW w:w="2630" w:type="dxa"/>
             <w:shd w:val="clear" w:color="auto" w:fill="E5DFEC" w:themeFill="accent4" w:themeFillTint="33"/>
             <w:vAlign w:val="center"/>
           </w:tcPr>
@@ -724,7 +742,7 @@
                 <v:shape id="_x0000_i1027" type="#_x0000_t75" style="width:66.55pt;height:62.2pt" o:ole="">
                   <v:imagedata r:id="rId6" o:title=""/>
                 </v:shape>
-                <o:OLEObject Type="Embed" ProgID="PBrush" ShapeID="_x0000_i1027" DrawAspect="Content" ObjectID="_1384849770" r:id="rId9"/>
+                <o:OLEObject Type="Embed" ProgID="PBrush" ShapeID="_x0000_i1027" DrawAspect="Content" ObjectID="_1384858510" r:id="rId9"/>
               </w:object>
             </w:r>
           </w:p>
@@ -803,7 +821,7 @@
         </w:tc>
         <w:tc>
           <w:tcPr>
-            <w:tcW w:w="3638" w:type="dxa"/>
+            <w:tcW w:w="4406" w:type="dxa"/>
             <w:shd w:val="clear" w:color="auto" w:fill="B6DDE8" w:themeFill="accent5" w:themeFillTint="66"/>
             <w:vAlign w:val="center"/>
           </w:tcPr>
@@ -861,7 +879,7 @@
         </w:tc>
         <w:tc>
           <w:tcPr>
-            <w:tcW w:w="3638" w:type="dxa"/>
+            <w:tcW w:w="3544" w:type="dxa"/>
             <w:shd w:val="clear" w:color="auto" w:fill="FBD4B4" w:themeFill="accent6" w:themeFillTint="66"/>
             <w:vAlign w:val="center"/>
           </w:tcPr>
@@ -888,7 +906,7 @@
         </w:tc>
         <w:tc>
           <w:tcPr>
-            <w:tcW w:w="3304" w:type="dxa"/>
+            <w:tcW w:w="2630" w:type="dxa"/>
             <w:shd w:val="clear" w:color="auto" w:fill="E5DFEC" w:themeFill="accent4" w:themeFillTint="33"/>
             <w:vAlign w:val="center"/>
           </w:tcPr>
@@ -907,7 +925,7 @@
                 <v:shape id="_x0000_i1028" type="#_x0000_t75" style="width:66.55pt;height:62.2pt" o:ole="">
                   <v:imagedata r:id="rId6" o:title=""/>
                 </v:shape>
-                <o:OLEObject Type="Embed" ProgID="PBrush" ShapeID="_x0000_i1028" DrawAspect="Content" ObjectID="_1384849771" r:id="rId10"/>
+                <o:OLEObject Type="Embed" ProgID="PBrush" ShapeID="_x0000_i1028" DrawAspect="Content" ObjectID="_1384858511" r:id="rId10"/>
               </w:object>
             </w:r>
           </w:p>
@@ -998,7 +1016,7 @@
         </w:tc>
         <w:tc>
           <w:tcPr>
-            <w:tcW w:w="3638" w:type="dxa"/>
+            <w:tcW w:w="4406" w:type="dxa"/>
             <w:shd w:val="clear" w:color="auto" w:fill="B6DDE8" w:themeFill="accent5" w:themeFillTint="66"/>
             <w:vAlign w:val="center"/>
           </w:tcPr>
@@ -1034,7 +1052,7 @@
         </w:tc>
         <w:tc>
           <w:tcPr>
-            <w:tcW w:w="3638" w:type="dxa"/>
+            <w:tcW w:w="3544" w:type="dxa"/>
             <w:shd w:val="clear" w:color="auto" w:fill="FBD4B4" w:themeFill="accent6" w:themeFillTint="66"/>
             <w:vAlign w:val="center"/>
           </w:tcPr>
@@ -1061,7 +1079,7 @@
         </w:tc>
         <w:tc>
           <w:tcPr>
-            <w:tcW w:w="3304" w:type="dxa"/>
+            <w:tcW w:w="2630" w:type="dxa"/>
             <w:shd w:val="clear" w:color="auto" w:fill="E5DFEC" w:themeFill="accent4" w:themeFillTint="33"/>
             <w:vAlign w:val="center"/>
           </w:tcPr>
@@ -1080,7 +1098,7 @@
                 <v:shape id="_x0000_i1029" type="#_x0000_t75" style="width:90.55pt;height:88.35pt" o:ole="">
                   <v:imagedata r:id="rId11" o:title=""/>
                 </v:shape>
-                <o:OLEObject Type="Embed" ProgID="PBrush" ShapeID="_x0000_i1029" DrawAspect="Content" ObjectID="_1384849772" r:id="rId12"/>
+                <o:OLEObject Type="Embed" ProgID="PBrush" ShapeID="_x0000_i1029" DrawAspect="Content" ObjectID="_1384858512" r:id="rId12"/>
               </w:object>
             </w:r>
           </w:p>
@@ -1137,7 +1155,7 @@
         </w:tc>
         <w:tc>
           <w:tcPr>
-            <w:tcW w:w="3638" w:type="dxa"/>
+            <w:tcW w:w="4406" w:type="dxa"/>
             <w:shd w:val="clear" w:color="auto" w:fill="B6DDE8" w:themeFill="accent5" w:themeFillTint="66"/>
             <w:vAlign w:val="center"/>
           </w:tcPr>
@@ -1173,7 +1191,7 @@
         </w:tc>
         <w:tc>
           <w:tcPr>
-            <w:tcW w:w="3638" w:type="dxa"/>
+            <w:tcW w:w="3544" w:type="dxa"/>
             <w:shd w:val="clear" w:color="auto" w:fill="FBD4B4" w:themeFill="accent6" w:themeFillTint="66"/>
             <w:vAlign w:val="center"/>
           </w:tcPr>
@@ -1209,7 +1227,7 @@
         </w:tc>
         <w:tc>
           <w:tcPr>
-            <w:tcW w:w="3304" w:type="dxa"/>
+            <w:tcW w:w="2630" w:type="dxa"/>
             <w:shd w:val="clear" w:color="auto" w:fill="E5DFEC" w:themeFill="accent4" w:themeFillTint="33"/>
             <w:vAlign w:val="center"/>
           </w:tcPr>
@@ -1228,7 +1246,7 @@
                 <v:shape id="_x0000_i1030" type="#_x0000_t75" style="width:90.55pt;height:88.35pt" o:ole="">
                   <v:imagedata r:id="rId11" o:title=""/>
                 </v:shape>
-                <o:OLEObject Type="Embed" ProgID="PBrush" ShapeID="_x0000_i1030" DrawAspect="Content" ObjectID="_1384849773" r:id="rId13"/>
+                <o:OLEObject Type="Embed" ProgID="PBrush" ShapeID="_x0000_i1030" DrawAspect="Content" ObjectID="_1384858513" r:id="rId13"/>
               </w:object>
             </w:r>
           </w:p>
@@ -1240,76 +1258,48 @@
         </w:trPr>
         <w:tc>
           <w:tcPr>
-            <w:tcW w:w="3640" w:type="dxa"/>
-            <w:shd w:val="clear" w:color="auto" w:fill="F2F2F2" w:themeFill="background1" w:themeFillShade="F2"/>
-            <w:vAlign w:val="center"/>
-          </w:tcPr>
-          <w:p>
-            <w:pPr>
-              <w:jc w:val="center"/>
-              <w:rPr>
-                <w:rFonts w:cstheme="minorHAnsi"/>
-                <w:b/>
-                <w:sz w:val="36"/>
-                <w:szCs w:val="36"/>
-              </w:rPr>
-            </w:pPr>
-            <w:bookmarkStart w:id="0" w:name="_GoBack"/>
-            <w:bookmarkEnd w:id="0"/>
-          </w:p>
-        </w:tc>
-        <w:tc>
-          <w:tcPr>
-            <w:tcW w:w="3638" w:type="dxa"/>
-            <w:shd w:val="clear" w:color="auto" w:fill="B6DDE8" w:themeFill="accent5" w:themeFillTint="66"/>
-            <w:vAlign w:val="center"/>
-          </w:tcPr>
-          <w:p>
-            <w:pPr>
-              <w:jc w:val="center"/>
-              <w:rPr>
-                <w:rFonts w:cstheme="minorHAnsi"/>
-                <w:b/>
-                <w:sz w:val="36"/>
-                <w:szCs w:val="36"/>
-              </w:rPr>
-            </w:pPr>
-          </w:p>
-        </w:tc>
-        <w:tc>
-          <w:tcPr>
-            <w:tcW w:w="3638" w:type="dxa"/>
-            <w:shd w:val="clear" w:color="auto" w:fill="FBD4B4" w:themeFill="accent6" w:themeFillTint="66"/>
-            <w:vAlign w:val="center"/>
-          </w:tcPr>
-          <w:p>
-            <w:pPr>
-              <w:jc w:val="center"/>
-              <w:rPr>
-                <w:rFonts w:cstheme="minorHAnsi"/>
-                <w:b/>
-                <w:sz w:val="36"/>
-                <w:szCs w:val="32"/>
-              </w:rPr>
-            </w:pPr>
-          </w:p>
-        </w:tc>
-        <w:tc>
-          <w:tcPr>
-            <w:tcW w:w="3304" w:type="dxa"/>
-            <w:shd w:val="clear" w:color="auto" w:fill="E5DFEC" w:themeFill="accent4" w:themeFillTint="33"/>
-            <w:vAlign w:val="center"/>
-          </w:tcPr>
-          <w:p>
-            <w:pPr>
-              <w:jc w:val="center"/>
-              <w:rPr>
-                <w:rFonts w:cstheme="minorHAnsi"/>
-                <w:b/>
-                <w:sz w:val="36"/>
-                <w:szCs w:val="36"/>
-              </w:rPr>
-            </w:pPr>
+            <w:tcW w:w="14220" w:type="dxa"/>
+            <w:gridSpan w:val="4"/>
+            <w:shd w:val="clear" w:color="auto" w:fill="C4BC96" w:themeFill="background2" w:themeFillShade="BF"/>
+            <w:vAlign w:val="center"/>
+          </w:tcPr>
+          <w:p>
+            <w:pPr>
+              <w:jc w:val="center"/>
+              <w:rPr>
+                <w:rFonts w:cstheme="minorHAnsi"/>
+                <w:b/>
+                <w:sz w:val="36"/>
+                <w:szCs w:val="36"/>
+              </w:rPr>
+            </w:pPr>
+            <w:r>
+              <w:rPr>
+                <w:rFonts w:cstheme="minorHAnsi"/>
+                <w:b/>
+                <w:sz w:val="72"/>
+                <w:szCs w:val="72"/>
+              </w:rPr>
+              <w:t>Fonctions de base</w:t>
+            </w:r>
+            <w:r>
+              <w:rPr>
+                <w:rFonts w:cstheme="minorHAnsi"/>
+                <w:b/>
+                <w:sz w:val="72"/>
+                <w:szCs w:val="72"/>
+              </w:rPr>
+              <w:t xml:space="preserve"> </w:t>
+            </w:r>
+            <w:r>
+              <w:rPr>
+                <w:rFonts w:cstheme="minorHAnsi"/>
+                <w:b/>
+                <w:sz w:val="72"/>
+                <w:szCs w:val="72"/>
+              </w:rPr>
+              <w:t>US2</w:t>
+            </w:r>
           </w:p>
         </w:tc>
       </w:tr>
@@ -1333,11 +1323,20 @@
                 <w:szCs w:val="36"/>
               </w:rPr>
             </w:pPr>
-          </w:p>
-        </w:tc>
-        <w:tc>
-          <w:tcPr>
-            <w:tcW w:w="3638" w:type="dxa"/>
+            <w:r>
+              <w:rPr>
+                <w:rFonts w:cstheme="minorHAnsi"/>
+                <w:b/>
+                <w:sz w:val="36"/>
+                <w:szCs w:val="36"/>
+              </w:rPr>
+              <w:t xml:space="preserve">Celui qui s’enregistre peu fournir des informations personnelles </w:t>
+            </w:r>
+          </w:p>
+        </w:tc>
+        <w:tc>
+          <w:tcPr>
+            <w:tcW w:w="4406" w:type="dxa"/>
             <w:shd w:val="clear" w:color="auto" w:fill="B6DDE8" w:themeFill="accent5" w:themeFillTint="66"/>
             <w:vAlign w:val="center"/>
           </w:tcPr>
@@ -1351,11 +1350,29 @@
                 <w:szCs w:val="36"/>
               </w:rPr>
             </w:pPr>
-          </w:p>
-        </w:tc>
-        <w:tc>
-          <w:tcPr>
-            <w:tcW w:w="3638" w:type="dxa"/>
+            <w:r>
+              <w:rPr>
+                <w:rFonts w:cstheme="minorHAnsi"/>
+                <w:b/>
+                <w:sz w:val="36"/>
+                <w:szCs w:val="36"/>
+              </w:rPr>
+              <w:t>Insertion des informations dans les différents champs prévu pour</w:t>
+            </w:r>
+            <w:r>
+              <w:rPr>
+                <w:rFonts w:cstheme="minorHAnsi"/>
+                <w:b/>
+                <w:sz w:val="36"/>
+                <w:szCs w:val="36"/>
+              </w:rPr>
+              <w:t> ; récupération de ces informations</w:t>
+            </w:r>
+          </w:p>
+        </w:tc>
+        <w:tc>
+          <w:tcPr>
+            <w:tcW w:w="3544" w:type="dxa"/>
             <w:shd w:val="clear" w:color="auto" w:fill="FBD4B4" w:themeFill="accent6" w:themeFillTint="66"/>
             <w:vAlign w:val="center"/>
           </w:tcPr>
@@ -1369,11 +1386,38 @@
                 <w:szCs w:val="32"/>
               </w:rPr>
             </w:pPr>
-          </w:p>
-        </w:tc>
-        <w:tc>
-          <w:tcPr>
-            <w:tcW w:w="3304" w:type="dxa"/>
+            <w:r>
+              <w:rPr>
+                <w:rFonts w:cstheme="minorHAnsi"/>
+                <w:b/>
+                <w:sz w:val="36"/>
+                <w:szCs w:val="32"/>
+              </w:rPr>
+              <w:t>Récupérations des informations personnelles saisie</w:t>
+            </w:r>
+            <w:r>
+              <w:rPr>
+                <w:rFonts w:cstheme="minorHAnsi"/>
+                <w:b/>
+                <w:sz w:val="36"/>
+                <w:szCs w:val="32"/>
+              </w:rPr>
+              <w:t>s</w:t>
+            </w:r>
+            <w:r>
+              <w:rPr>
+                <w:rFonts w:cstheme="minorHAnsi"/>
+                <w:b/>
+                <w:sz w:val="36"/>
+                <w:szCs w:val="32"/>
+              </w:rPr>
+              <w:t xml:space="preserve"> par l’utilisateur.</w:t>
+            </w:r>
+          </w:p>
+        </w:tc>
+        <w:tc>
+          <w:tcPr>
+            <w:tcW w:w="2630" w:type="dxa"/>
             <w:shd w:val="clear" w:color="auto" w:fill="E5DFEC" w:themeFill="accent4" w:themeFillTint="33"/>
             <w:vAlign w:val="center"/>
           </w:tcPr>
@@ -1387,6 +1431,14 @@
                 <w:szCs w:val="36"/>
               </w:rPr>
             </w:pPr>
+            <w:r>
+              <w:object w:dxaOrig="1620" w:dyaOrig="1620">
+                <v:shape id="_x0000_i1031" type="#_x0000_t75" style="width:66.55pt;height:62.2pt" o:ole="">
+                  <v:imagedata r:id="rId6" o:title=""/>
+                </v:shape>
+                <o:OLEObject Type="Embed" ProgID="PBrush" ShapeID="_x0000_i1031" DrawAspect="Content" ObjectID="_1384858514" r:id="rId14"/>
+              </w:object>
+            </w:r>
           </w:p>
         </w:tc>
       </w:tr>
@@ -1410,11 +1462,20 @@
                 <w:szCs w:val="36"/>
               </w:rPr>
             </w:pPr>
-          </w:p>
-        </w:tc>
-        <w:tc>
-          <w:tcPr>
-            <w:tcW w:w="3638" w:type="dxa"/>
+            <w:r>
+              <w:rPr>
+                <w:rFonts w:cstheme="minorHAnsi"/>
+                <w:b/>
+                <w:sz w:val="36"/>
+                <w:szCs w:val="36"/>
+              </w:rPr>
+              <w:t>Insertion de l’adresse et ajout automatique de ses coordonnées géographiques</w:t>
+            </w:r>
+          </w:p>
+        </w:tc>
+        <w:tc>
+          <w:tcPr>
+            <w:tcW w:w="4406" w:type="dxa"/>
             <w:shd w:val="clear" w:color="auto" w:fill="B6DDE8" w:themeFill="accent5" w:themeFillTint="66"/>
             <w:vAlign w:val="center"/>
           </w:tcPr>
@@ -1428,11 +1489,20 @@
                 <w:szCs w:val="36"/>
               </w:rPr>
             </w:pPr>
-          </w:p>
-        </w:tc>
-        <w:tc>
-          <w:tcPr>
-            <w:tcW w:w="3638" w:type="dxa"/>
+            <w:r>
+              <w:rPr>
+                <w:rFonts w:cstheme="minorHAnsi"/>
+                <w:b/>
+                <w:sz w:val="36"/>
+                <w:szCs w:val="36"/>
+              </w:rPr>
+              <w:t>Possibilité d’ajouter une adresse à ses informations et ajouts automatique des coordonnées géographique.</w:t>
+            </w:r>
+          </w:p>
+        </w:tc>
+        <w:tc>
+          <w:tcPr>
+            <w:tcW w:w="3544" w:type="dxa"/>
             <w:shd w:val="clear" w:color="auto" w:fill="FBD4B4" w:themeFill="accent6" w:themeFillTint="66"/>
             <w:vAlign w:val="center"/>
           </w:tcPr>
@@ -1446,11 +1516,20 @@
                 <w:szCs w:val="32"/>
               </w:rPr>
             </w:pPr>
-          </w:p>
-        </w:tc>
-        <w:tc>
-          <w:tcPr>
-            <w:tcW w:w="3304" w:type="dxa"/>
+            <w:r>
+              <w:rPr>
+                <w:rFonts w:cstheme="minorHAnsi"/>
+                <w:b/>
+                <w:sz w:val="36"/>
+                <w:szCs w:val="36"/>
+              </w:rPr>
+              <w:t>Possibilité d’ajouter une adresse à ses informations et ajouts automatique des coordonnées géographique.</w:t>
+            </w:r>
+          </w:p>
+        </w:tc>
+        <w:tc>
+          <w:tcPr>
+            <w:tcW w:w="2630" w:type="dxa"/>
             <w:shd w:val="clear" w:color="auto" w:fill="E5DFEC" w:themeFill="accent4" w:themeFillTint="33"/>
             <w:vAlign w:val="center"/>
           </w:tcPr>
@@ -1464,6 +1543,14 @@
                 <w:szCs w:val="36"/>
               </w:rPr>
             </w:pPr>
+            <w:r>
+              <w:object w:dxaOrig="1620" w:dyaOrig="1620">
+                <v:shape id="_x0000_i1032" type="#_x0000_t75" style="width:66.55pt;height:62.2pt" o:ole="">
+                  <v:imagedata r:id="rId6" o:title=""/>
+                </v:shape>
+                <o:OLEObject Type="Embed" ProgID="PBrush" ShapeID="_x0000_i1032" DrawAspect="Content" ObjectID="_1384858515" r:id="rId15"/>
+              </w:object>
+            </w:r>
           </w:p>
         </w:tc>
       </w:tr>
@@ -1487,11 +1574,21 @@
                 <w:szCs w:val="36"/>
               </w:rPr>
             </w:pPr>
-          </w:p>
-        </w:tc>
-        <w:tc>
-          <w:tcPr>
-            <w:tcW w:w="3638" w:type="dxa"/>
+            <w:r>
+              <w:rPr>
+                <w:rFonts w:cstheme="minorHAnsi"/>
+                <w:b/>
+                <w:sz w:val="36"/>
+                <w:szCs w:val="36"/>
+              </w:rPr>
+              <w:lastRenderedPageBreak/>
+              <w:t>Insertion d’une mauvaise adresse</w:t>
+            </w:r>
+          </w:p>
+        </w:tc>
+        <w:tc>
+          <w:tcPr>
+            <w:tcW w:w="4406" w:type="dxa"/>
             <w:shd w:val="clear" w:color="auto" w:fill="B6DDE8" w:themeFill="accent5" w:themeFillTint="66"/>
             <w:vAlign w:val="center"/>
           </w:tcPr>
@@ -1505,11 +1602,20 @@
                 <w:szCs w:val="36"/>
               </w:rPr>
             </w:pPr>
-          </w:p>
-        </w:tc>
-        <w:tc>
-          <w:tcPr>
-            <w:tcW w:w="3638" w:type="dxa"/>
+            <w:r>
+              <w:rPr>
+                <w:rFonts w:cstheme="minorHAnsi"/>
+                <w:b/>
+                <w:sz w:val="36"/>
+                <w:szCs w:val="36"/>
+              </w:rPr>
+              <w:t>Réaffichage du formulaire avec la mention de l’erreur d’adresse</w:t>
+            </w:r>
+          </w:p>
+        </w:tc>
+        <w:tc>
+          <w:tcPr>
+            <w:tcW w:w="3544" w:type="dxa"/>
             <w:shd w:val="clear" w:color="auto" w:fill="FBD4B4" w:themeFill="accent6" w:themeFillTint="66"/>
             <w:vAlign w:val="center"/>
           </w:tcPr>
@@ -1523,11 +1629,20 @@
                 <w:szCs w:val="32"/>
               </w:rPr>
             </w:pPr>
-          </w:p>
-        </w:tc>
-        <w:tc>
-          <w:tcPr>
-            <w:tcW w:w="3304" w:type="dxa"/>
+            <w:r>
+              <w:rPr>
+                <w:rFonts w:cstheme="minorHAnsi"/>
+                <w:b/>
+                <w:sz w:val="36"/>
+                <w:szCs w:val="32"/>
+              </w:rPr>
+              <w:t>Affichage de l’erreur dans le formulaire</w:t>
+            </w:r>
+          </w:p>
+        </w:tc>
+        <w:tc>
+          <w:tcPr>
+            <w:tcW w:w="2630" w:type="dxa"/>
             <w:shd w:val="clear" w:color="auto" w:fill="E5DFEC" w:themeFill="accent4" w:themeFillTint="33"/>
             <w:vAlign w:val="center"/>
           </w:tcPr>
@@ -1541,6 +1656,14 @@
                 <w:szCs w:val="36"/>
               </w:rPr>
             </w:pPr>
+            <w:r>
+              <w:object w:dxaOrig="1620" w:dyaOrig="1620">
+                <v:shape id="_x0000_i1033" type="#_x0000_t75" style="width:66.55pt;height:62.2pt" o:ole="">
+                  <v:imagedata r:id="rId6" o:title=""/>
+                </v:shape>
+                <o:OLEObject Type="Embed" ProgID="PBrush" ShapeID="_x0000_i1033" DrawAspect="Content" ObjectID="_1384858516" r:id="rId16"/>
+              </w:object>
+            </w:r>
           </w:p>
         </w:tc>
       </w:tr>
@@ -1564,11 +1687,20 @@
                 <w:szCs w:val="36"/>
               </w:rPr>
             </w:pPr>
-          </w:p>
-        </w:tc>
-        <w:tc>
-          <w:tcPr>
-            <w:tcW w:w="3638" w:type="dxa"/>
+            <w:r>
+              <w:rPr>
+                <w:rFonts w:cstheme="minorHAnsi"/>
+                <w:b/>
+                <w:sz w:val="36"/>
+                <w:szCs w:val="36"/>
+              </w:rPr>
+              <w:t>Le zip code ou le numéro de rue n’est pas un entier</w:t>
+            </w:r>
+          </w:p>
+        </w:tc>
+        <w:tc>
+          <w:tcPr>
+            <w:tcW w:w="4406" w:type="dxa"/>
             <w:shd w:val="clear" w:color="auto" w:fill="B6DDE8" w:themeFill="accent5" w:themeFillTint="66"/>
             <w:vAlign w:val="center"/>
           </w:tcPr>
@@ -1582,11 +1714,20 @@
                 <w:szCs w:val="36"/>
               </w:rPr>
             </w:pPr>
-          </w:p>
-        </w:tc>
-        <w:tc>
-          <w:tcPr>
-            <w:tcW w:w="3638" w:type="dxa"/>
+            <w:r>
+              <w:rPr>
+                <w:rFonts w:cstheme="minorHAnsi"/>
+                <w:b/>
+                <w:sz w:val="36"/>
+                <w:szCs w:val="36"/>
+              </w:rPr>
+              <w:t>Réaffichage du formulaire avec la mention que le zip code ou le No de rue n’est pas un nombre</w:t>
+            </w:r>
+          </w:p>
+        </w:tc>
+        <w:tc>
+          <w:tcPr>
+            <w:tcW w:w="3544" w:type="dxa"/>
             <w:shd w:val="clear" w:color="auto" w:fill="FBD4B4" w:themeFill="accent6" w:themeFillTint="66"/>
             <w:vAlign w:val="center"/>
           </w:tcPr>
@@ -1600,11 +1741,20 @@
                 <w:szCs w:val="32"/>
               </w:rPr>
             </w:pPr>
-          </w:p>
-        </w:tc>
-        <w:tc>
-          <w:tcPr>
-            <w:tcW w:w="3304" w:type="dxa"/>
+            <w:r>
+              <w:rPr>
+                <w:rFonts w:cstheme="minorHAnsi"/>
+                <w:b/>
+                <w:sz w:val="36"/>
+                <w:szCs w:val="32"/>
+              </w:rPr>
+              <w:t>Affichage précis de l’erreur comme quoi le No de rue ou le zip n’est pas un nombre</w:t>
+            </w:r>
+          </w:p>
+        </w:tc>
+        <w:tc>
+          <w:tcPr>
+            <w:tcW w:w="2630" w:type="dxa"/>
             <w:shd w:val="clear" w:color="auto" w:fill="E5DFEC" w:themeFill="accent4" w:themeFillTint="33"/>
             <w:vAlign w:val="center"/>
           </w:tcPr>
@@ -1618,6 +1768,14 @@
                 <w:szCs w:val="36"/>
               </w:rPr>
             </w:pPr>
+            <w:r>
+              <w:object w:dxaOrig="1620" w:dyaOrig="1620">
+                <v:shape id="_x0000_i1034" type="#_x0000_t75" style="width:66.55pt;height:62.2pt" o:ole="">
+                  <v:imagedata r:id="rId6" o:title=""/>
+                </v:shape>
+                <o:OLEObject Type="Embed" ProgID="PBrush" ShapeID="_x0000_i1034" DrawAspect="Content" ObjectID="_1384858517" r:id="rId17"/>
+              </w:object>
+            </w:r>
           </w:p>
         </w:tc>
       </w:tr>
@@ -1641,11 +1799,20 @@
                 <w:szCs w:val="36"/>
               </w:rPr>
             </w:pPr>
-          </w:p>
-        </w:tc>
-        <w:tc>
-          <w:tcPr>
-            <w:tcW w:w="3638" w:type="dxa"/>
+            <w:r>
+              <w:rPr>
+                <w:rFonts w:cstheme="minorHAnsi"/>
+                <w:b/>
+                <w:sz w:val="36"/>
+                <w:szCs w:val="36"/>
+              </w:rPr>
+              <w:t>Les champs d’adresse sont vides</w:t>
+            </w:r>
+          </w:p>
+        </w:tc>
+        <w:tc>
+          <w:tcPr>
+            <w:tcW w:w="4406" w:type="dxa"/>
             <w:shd w:val="clear" w:color="auto" w:fill="B6DDE8" w:themeFill="accent5" w:themeFillTint="66"/>
             <w:vAlign w:val="center"/>
           </w:tcPr>
@@ -1659,11 +1826,20 @@
                 <w:szCs w:val="36"/>
               </w:rPr>
             </w:pPr>
-          </w:p>
-        </w:tc>
-        <w:tc>
-          <w:tcPr>
-            <w:tcW w:w="3638" w:type="dxa"/>
+            <w:r>
+              <w:rPr>
+                <w:rFonts w:cstheme="minorHAnsi"/>
+                <w:b/>
+                <w:sz w:val="36"/>
+                <w:szCs w:val="36"/>
+              </w:rPr>
+              <w:t>L’enregistrement est effectué si tous les autres champs obligatoires sont corrects</w:t>
+            </w:r>
+          </w:p>
+        </w:tc>
+        <w:tc>
+          <w:tcPr>
+            <w:tcW w:w="3544" w:type="dxa"/>
             <w:shd w:val="clear" w:color="auto" w:fill="FBD4B4" w:themeFill="accent6" w:themeFillTint="66"/>
             <w:vAlign w:val="center"/>
           </w:tcPr>
@@ -1677,11 +1853,20 @@
                 <w:szCs w:val="32"/>
               </w:rPr>
             </w:pPr>
-          </w:p>
-        </w:tc>
-        <w:tc>
-          <w:tcPr>
-            <w:tcW w:w="3304" w:type="dxa"/>
+            <w:r>
+              <w:rPr>
+                <w:rFonts w:cstheme="minorHAnsi"/>
+                <w:b/>
+                <w:sz w:val="36"/>
+                <w:szCs w:val="32"/>
+              </w:rPr>
+              <w:t>L’adresse est optionnelle, donc l’enregistrement doit pouvoir se faire</w:t>
+            </w:r>
+          </w:p>
+        </w:tc>
+        <w:tc>
+          <w:tcPr>
+            <w:tcW w:w="2630" w:type="dxa"/>
             <w:shd w:val="clear" w:color="auto" w:fill="E5DFEC" w:themeFill="accent4" w:themeFillTint="33"/>
             <w:vAlign w:val="center"/>
           </w:tcPr>
@@ -1695,6 +1880,14 @@
                 <w:szCs w:val="36"/>
               </w:rPr>
             </w:pPr>
+            <w:r>
+              <w:object w:dxaOrig="1620" w:dyaOrig="1620">
+                <v:shape id="_x0000_i1035" type="#_x0000_t75" style="width:66.55pt;height:62.2pt" o:ole="">
+                  <v:imagedata r:id="rId6" o:title=""/>
+                </v:shape>
+                <o:OLEObject Type="Embed" ProgID="PBrush" ShapeID="_x0000_i1035" DrawAspect="Content" ObjectID="_1384858518" r:id="rId18"/>
+              </w:object>
+            </w:r>
           </w:p>
         </w:tc>
       </w:tr>
@@ -1718,29 +1911,46 @@
                 <w:szCs w:val="36"/>
               </w:rPr>
             </w:pPr>
-          </w:p>
-        </w:tc>
-        <w:tc>
-          <w:tcPr>
-            <w:tcW w:w="3638" w:type="dxa"/>
+            <w:r>
+              <w:rPr>
+                <w:rFonts w:cstheme="minorHAnsi"/>
+                <w:b/>
+                <w:sz w:val="36"/>
+                <w:szCs w:val="36"/>
+              </w:rPr>
+              <w:t>Champ obligatoire vide</w:t>
+            </w:r>
+          </w:p>
+        </w:tc>
+        <w:tc>
+          <w:tcPr>
+            <w:tcW w:w="4406" w:type="dxa"/>
             <w:shd w:val="clear" w:color="auto" w:fill="B6DDE8" w:themeFill="accent5" w:themeFillTint="66"/>
             <w:vAlign w:val="center"/>
           </w:tcPr>
           <w:p>
             <w:pPr>
-              <w:jc w:val="center"/>
-              <w:rPr>
-                <w:rFonts w:cstheme="minorHAnsi"/>
-                <w:b/>
-                <w:sz w:val="36"/>
-                <w:szCs w:val="36"/>
-              </w:rPr>
-            </w:pPr>
-          </w:p>
-        </w:tc>
-        <w:tc>
-          <w:tcPr>
-            <w:tcW w:w="3638" w:type="dxa"/>
+              <w:rPr>
+                <w:rFonts w:cstheme="minorHAnsi"/>
+                <w:b/>
+                <w:sz w:val="36"/>
+                <w:szCs w:val="36"/>
+              </w:rPr>
+            </w:pPr>
+            <w:r>
+              <w:rPr>
+                <w:rFonts w:cstheme="minorHAnsi"/>
+                <w:b/>
+                <w:sz w:val="36"/>
+                <w:szCs w:val="36"/>
+              </w:rPr>
+              <w:t>Affichage de la première erreur concernant le premier champ vide trouvé dans le formulaire</w:t>
+            </w:r>
+          </w:p>
+        </w:tc>
+        <w:tc>
+          <w:tcPr>
+            <w:tcW w:w="3544" w:type="dxa"/>
             <w:shd w:val="clear" w:color="auto" w:fill="FBD4B4" w:themeFill="accent6" w:themeFillTint="66"/>
             <w:vAlign w:val="center"/>
           </w:tcPr>
@@ -1754,11 +1964,20 @@
                 <w:szCs w:val="32"/>
               </w:rPr>
             </w:pPr>
-          </w:p>
-        </w:tc>
-        <w:tc>
-          <w:tcPr>
-            <w:tcW w:w="3304" w:type="dxa"/>
+            <w:r>
+              <w:rPr>
+                <w:rFonts w:cstheme="minorHAnsi"/>
+                <w:b/>
+                <w:sz w:val="36"/>
+                <w:szCs w:val="32"/>
+              </w:rPr>
+              <w:t>Affichage de l’erreur concernant le premier champ vide trouvé</w:t>
+            </w:r>
+          </w:p>
+        </w:tc>
+        <w:tc>
+          <w:tcPr>
+            <w:tcW w:w="2630" w:type="dxa"/>
             <w:shd w:val="clear" w:color="auto" w:fill="E5DFEC" w:themeFill="accent4" w:themeFillTint="33"/>
             <w:vAlign w:val="center"/>
           </w:tcPr>
@@ -1772,6 +1991,14 @@
                 <w:szCs w:val="36"/>
               </w:rPr>
             </w:pPr>
+            <w:r>
+              <w:object w:dxaOrig="1620" w:dyaOrig="1620">
+                <v:shape id="_x0000_i1036" type="#_x0000_t75" style="width:66.55pt;height:62.2pt" o:ole="">
+                  <v:imagedata r:id="rId6" o:title=""/>
+                </v:shape>
+                <o:OLEObject Type="Embed" ProgID="PBrush" ShapeID="_x0000_i1036" DrawAspect="Content" ObjectID="_1384858519" r:id="rId19"/>
+              </w:object>
+            </w:r>
           </w:p>
         </w:tc>
       </w:tr>
@@ -1795,11 +2022,20 @@
                 <w:szCs w:val="36"/>
               </w:rPr>
             </w:pPr>
-          </w:p>
-        </w:tc>
-        <w:tc>
-          <w:tcPr>
-            <w:tcW w:w="3638" w:type="dxa"/>
+            <w:r>
+              <w:rPr>
+                <w:rFonts w:cstheme="minorHAnsi"/>
+                <w:b/>
+                <w:sz w:val="36"/>
+                <w:szCs w:val="36"/>
+              </w:rPr>
+              <w:t>Saisie d’une adresse mail invalide</w:t>
+            </w:r>
+          </w:p>
+        </w:tc>
+        <w:tc>
+          <w:tcPr>
+            <w:tcW w:w="4406" w:type="dxa"/>
             <w:shd w:val="clear" w:color="auto" w:fill="B6DDE8" w:themeFill="accent5" w:themeFillTint="66"/>
             <w:vAlign w:val="center"/>
           </w:tcPr>
@@ -1813,11 +2049,31 @@
                 <w:szCs w:val="36"/>
               </w:rPr>
             </w:pPr>
-          </w:p>
-        </w:tc>
-        <w:tc>
-          <w:tcPr>
-            <w:tcW w:w="3638" w:type="dxa"/>
+            <w:r>
+              <w:rPr>
+                <w:rFonts w:cstheme="minorHAnsi"/>
+                <w:b/>
+                <w:sz w:val="36"/>
+                <w:szCs w:val="36"/>
+              </w:rPr>
+              <w:t xml:space="preserve">Affichage de l’erreur mentionnant le fait que l’adresse mail est invalide </w:t>
+            </w:r>
+          </w:p>
+          <w:p>
+            <w:pPr>
+              <w:jc w:val="center"/>
+              <w:rPr>
+                <w:rFonts w:cstheme="minorHAnsi"/>
+                <w:b/>
+                <w:sz w:val="36"/>
+                <w:szCs w:val="36"/>
+              </w:rPr>
+            </w:pPr>
+          </w:p>
+        </w:tc>
+        <w:tc>
+          <w:tcPr>
+            <w:tcW w:w="3544" w:type="dxa"/>
             <w:shd w:val="clear" w:color="auto" w:fill="FBD4B4" w:themeFill="accent6" w:themeFillTint="66"/>
             <w:vAlign w:val="center"/>
           </w:tcPr>
@@ -1831,11 +2087,20 @@
                 <w:szCs w:val="32"/>
               </w:rPr>
             </w:pPr>
-          </w:p>
-        </w:tc>
-        <w:tc>
-          <w:tcPr>
-            <w:tcW w:w="3304" w:type="dxa"/>
+            <w:r>
+              <w:rPr>
+                <w:rFonts w:cstheme="minorHAnsi"/>
+                <w:b/>
+                <w:sz w:val="36"/>
+                <w:szCs w:val="32"/>
+              </w:rPr>
+              <w:t>Affichage de l’erreur correspondante à l’adresse mail</w:t>
+            </w:r>
+          </w:p>
+        </w:tc>
+        <w:tc>
+          <w:tcPr>
+            <w:tcW w:w="2630" w:type="dxa"/>
             <w:shd w:val="clear" w:color="auto" w:fill="E5DFEC" w:themeFill="accent4" w:themeFillTint="33"/>
             <w:vAlign w:val="center"/>
           </w:tcPr>
@@ -1849,6 +2114,14 @@
                 <w:szCs w:val="36"/>
               </w:rPr>
             </w:pPr>
+            <w:r>
+              <w:object w:dxaOrig="1620" w:dyaOrig="1620">
+                <v:shape id="_x0000_i1037" type="#_x0000_t75" style="width:66.55pt;height:62.2pt" o:ole="">
+                  <v:imagedata r:id="rId6" o:title=""/>
+                </v:shape>
+                <o:OLEObject Type="Embed" ProgID="PBrush" ShapeID="_x0000_i1037" DrawAspect="Content" ObjectID="_1384858520" r:id="rId20"/>
+              </w:object>
+            </w:r>
           </w:p>
         </w:tc>
       </w:tr>
@@ -1872,11 +2145,41 @@
                 <w:szCs w:val="36"/>
               </w:rPr>
             </w:pPr>
-          </w:p>
-        </w:tc>
-        <w:tc>
-          <w:tcPr>
-            <w:tcW w:w="3638" w:type="dxa"/>
+            <w:r>
+              <w:rPr>
+                <w:rFonts w:cstheme="minorHAnsi"/>
+                <w:b/>
+                <w:sz w:val="36"/>
+                <w:szCs w:val="36"/>
+              </w:rPr>
+              <w:lastRenderedPageBreak/>
+              <w:t>Saisie d’un « </w:t>
+            </w:r>
+            <w:proofErr w:type="spellStart"/>
+            <w:r>
+              <w:rPr>
+                <w:rFonts w:cstheme="minorHAnsi"/>
+                <w:b/>
+                <w:sz w:val="36"/>
+                <w:szCs w:val="36"/>
+              </w:rPr>
+              <w:t>username</w:t>
+            </w:r>
+            <w:proofErr w:type="spellEnd"/>
+            <w:r>
+              <w:rPr>
+                <w:rFonts w:cstheme="minorHAnsi"/>
+                <w:b/>
+                <w:sz w:val="36"/>
+                <w:szCs w:val="36"/>
+              </w:rPr>
+              <w:t> » déjà pris par un utilisateur</w:t>
+            </w:r>
+          </w:p>
+        </w:tc>
+        <w:tc>
+          <w:tcPr>
+            <w:tcW w:w="4406" w:type="dxa"/>
             <w:shd w:val="clear" w:color="auto" w:fill="B6DDE8" w:themeFill="accent5" w:themeFillTint="66"/>
             <w:vAlign w:val="center"/>
           </w:tcPr>
@@ -1890,11 +2193,51 @@
                 <w:szCs w:val="36"/>
               </w:rPr>
             </w:pPr>
-          </w:p>
-        </w:tc>
-        <w:tc>
-          <w:tcPr>
-            <w:tcW w:w="3638" w:type="dxa"/>
+            <w:r>
+              <w:rPr>
+                <w:rFonts w:cstheme="minorHAnsi"/>
+                <w:b/>
+                <w:sz w:val="36"/>
+                <w:szCs w:val="36"/>
+              </w:rPr>
+              <w:t xml:space="preserve">Affichage de l’erreur mentionnant le fait que </w:t>
+            </w:r>
+            <w:proofErr w:type="gramStart"/>
+            <w:r>
+              <w:rPr>
+                <w:rFonts w:cstheme="minorHAnsi"/>
+                <w:b/>
+                <w:sz w:val="36"/>
+                <w:szCs w:val="36"/>
+              </w:rPr>
+              <w:t xml:space="preserve">le </w:t>
+            </w:r>
+            <w:proofErr w:type="spellStart"/>
+            <w:r>
+              <w:rPr>
+                <w:rFonts w:cstheme="minorHAnsi"/>
+                <w:b/>
+                <w:sz w:val="36"/>
+                <w:szCs w:val="36"/>
+              </w:rPr>
+              <w:t>username</w:t>
+            </w:r>
+            <w:proofErr w:type="spellEnd"/>
+            <w:proofErr w:type="gramEnd"/>
+            <w:r>
+              <w:rPr>
+                <w:rFonts w:cstheme="minorHAnsi"/>
+                <w:b/>
+                <w:sz w:val="36"/>
+                <w:szCs w:val="36"/>
+              </w:rPr>
+              <w:t xml:space="preserve"> n’est pas disponible</w:t>
+            </w:r>
+          </w:p>
+        </w:tc>
+        <w:tc>
+          <w:tcPr>
+            <w:tcW w:w="3544" w:type="dxa"/>
             <w:shd w:val="clear" w:color="auto" w:fill="FBD4B4" w:themeFill="accent6" w:themeFillTint="66"/>
             <w:vAlign w:val="center"/>
           </w:tcPr>
@@ -1908,11 +2251,42 @@
                 <w:szCs w:val="32"/>
               </w:rPr>
             </w:pPr>
-          </w:p>
-        </w:tc>
-        <w:tc>
-          <w:tcPr>
-            <w:tcW w:w="3304" w:type="dxa"/>
+            <w:r>
+              <w:rPr>
+                <w:rFonts w:cstheme="minorHAnsi"/>
+                <w:b/>
+                <w:sz w:val="36"/>
+                <w:szCs w:val="32"/>
+              </w:rPr>
+              <w:t xml:space="preserve">Affichage de l’erreur concernant </w:t>
+            </w:r>
+            <w:proofErr w:type="gramStart"/>
+            <w:r>
+              <w:rPr>
+                <w:rFonts w:cstheme="minorHAnsi"/>
+                <w:b/>
+                <w:sz w:val="36"/>
+                <w:szCs w:val="32"/>
+              </w:rPr>
+              <w:t xml:space="preserve">le </w:t>
+            </w:r>
+            <w:proofErr w:type="spellStart"/>
+            <w:r>
+              <w:rPr>
+                <w:rFonts w:cstheme="minorHAnsi"/>
+                <w:b/>
+                <w:sz w:val="36"/>
+                <w:szCs w:val="32"/>
+              </w:rPr>
+              <w:t>username</w:t>
+            </w:r>
+            <w:proofErr w:type="spellEnd"/>
+            <w:proofErr w:type="gramEnd"/>
+          </w:p>
+        </w:tc>
+        <w:tc>
+          <w:tcPr>
+            <w:tcW w:w="2630" w:type="dxa"/>
             <w:shd w:val="clear" w:color="auto" w:fill="E5DFEC" w:themeFill="accent4" w:themeFillTint="33"/>
             <w:vAlign w:val="center"/>
           </w:tcPr>
@@ -1926,6 +2300,14 @@
                 <w:szCs w:val="36"/>
               </w:rPr>
             </w:pPr>
+            <w:r>
+              <w:object w:dxaOrig="1620" w:dyaOrig="1620">
+                <v:shape id="_x0000_i1038" type="#_x0000_t75" style="width:66.55pt;height:62.2pt" o:ole="">
+                  <v:imagedata r:id="rId6" o:title=""/>
+                </v:shape>
+                <o:OLEObject Type="Embed" ProgID="PBrush" ShapeID="_x0000_i1038" DrawAspect="Content" ObjectID="_1384858521" r:id="rId21"/>
+              </w:object>
+            </w:r>
           </w:p>
         </w:tc>
       </w:tr>
@@ -1949,11 +2331,81 @@
                 <w:szCs w:val="36"/>
               </w:rPr>
             </w:pPr>
-          </w:p>
-        </w:tc>
-        <w:tc>
-          <w:tcPr>
-            <w:tcW w:w="3638" w:type="dxa"/>
+            <w:bookmarkStart w:id="0" w:name="_GoBack"/>
+            <w:r>
+              <w:rPr>
+                <w:rFonts w:cstheme="minorHAnsi"/>
+                <w:b/>
+                <w:sz w:val="36"/>
+                <w:szCs w:val="36"/>
+              </w:rPr>
+              <w:t>« </w:t>
+            </w:r>
+            <w:proofErr w:type="spellStart"/>
+            <w:r>
+              <w:rPr>
+                <w:rFonts w:cstheme="minorHAnsi"/>
+                <w:b/>
+                <w:sz w:val="36"/>
+                <w:szCs w:val="36"/>
+              </w:rPr>
+              <w:t>password</w:t>
+            </w:r>
+            <w:proofErr w:type="spellEnd"/>
+            <w:r>
+              <w:rPr>
+                <w:rFonts w:cstheme="minorHAnsi"/>
+                <w:b/>
+                <w:sz w:val="36"/>
+                <w:szCs w:val="36"/>
+              </w:rPr>
+              <w:t> » et « </w:t>
+            </w:r>
+            <w:proofErr w:type="spellStart"/>
+            <w:r>
+              <w:rPr>
+                <w:rFonts w:cstheme="minorHAnsi"/>
+                <w:b/>
+                <w:sz w:val="36"/>
+                <w:szCs w:val="36"/>
+              </w:rPr>
+              <w:t>password</w:t>
+            </w:r>
+            <w:proofErr w:type="spellEnd"/>
+            <w:r>
+              <w:rPr>
+                <w:rFonts w:cstheme="minorHAnsi"/>
+                <w:b/>
+                <w:sz w:val="36"/>
+                <w:szCs w:val="36"/>
+              </w:rPr>
+              <w:t xml:space="preserve"> </w:t>
+            </w:r>
+            <w:proofErr w:type="spellStart"/>
+            <w:r>
+              <w:rPr>
+                <w:rFonts w:cstheme="minorHAnsi"/>
+                <w:b/>
+                <w:sz w:val="36"/>
+                <w:szCs w:val="36"/>
+              </w:rPr>
+              <w:t>confirm</w:t>
+            </w:r>
+            <w:proofErr w:type="spellEnd"/>
+            <w:r>
+              <w:rPr>
+                <w:rFonts w:cstheme="minorHAnsi"/>
+                <w:b/>
+                <w:sz w:val="36"/>
+                <w:szCs w:val="36"/>
+              </w:rPr>
+              <w:t> » sont différents</w:t>
+            </w:r>
+          </w:p>
+        </w:tc>
+        <w:tc>
+          <w:tcPr>
+            <w:tcW w:w="4406" w:type="dxa"/>
             <w:shd w:val="clear" w:color="auto" w:fill="B6DDE8" w:themeFill="accent5" w:themeFillTint="66"/>
             <w:vAlign w:val="center"/>
           </w:tcPr>
@@ -1967,11 +2419,20 @@
                 <w:szCs w:val="36"/>
               </w:rPr>
             </w:pPr>
-          </w:p>
-        </w:tc>
-        <w:tc>
-          <w:tcPr>
-            <w:tcW w:w="3638" w:type="dxa"/>
+            <w:r>
+              <w:rPr>
+                <w:rFonts w:cstheme="minorHAnsi"/>
+                <w:b/>
+                <w:sz w:val="36"/>
+                <w:szCs w:val="36"/>
+              </w:rPr>
+              <w:t>Affichage de l’erreur mentionnant le fait que le mot de passe n’est pas valide</w:t>
+            </w:r>
+          </w:p>
+        </w:tc>
+        <w:tc>
+          <w:tcPr>
+            <w:tcW w:w="3544" w:type="dxa"/>
             <w:shd w:val="clear" w:color="auto" w:fill="FBD4B4" w:themeFill="accent6" w:themeFillTint="66"/>
             <w:vAlign w:val="center"/>
           </w:tcPr>
@@ -1985,11 +2446,20 @@
                 <w:szCs w:val="32"/>
               </w:rPr>
             </w:pPr>
-          </w:p>
-        </w:tc>
-        <w:tc>
-          <w:tcPr>
-            <w:tcW w:w="3304" w:type="dxa"/>
+            <w:r>
+              <w:rPr>
+                <w:rFonts w:cstheme="minorHAnsi"/>
+                <w:b/>
+                <w:sz w:val="36"/>
+                <w:szCs w:val="32"/>
+              </w:rPr>
+              <w:t>Affichage de l’erreur concernant le mot de passe</w:t>
+            </w:r>
+          </w:p>
+        </w:tc>
+        <w:tc>
+          <w:tcPr>
+            <w:tcW w:w="2630" w:type="dxa"/>
             <w:shd w:val="clear" w:color="auto" w:fill="E5DFEC" w:themeFill="accent4" w:themeFillTint="33"/>
             <w:vAlign w:val="center"/>
           </w:tcPr>
@@ -2003,6 +2473,147 @@
                 <w:szCs w:val="36"/>
               </w:rPr>
             </w:pPr>
+            <w:r>
+              <w:object w:dxaOrig="1620" w:dyaOrig="1620">
+                <v:shape id="_x0000_i1039" type="#_x0000_t75" style="width:66.55pt;height:62.2pt" o:ole="">
+                  <v:imagedata r:id="rId6" o:title=""/>
+                </v:shape>
+                <o:OLEObject Type="Embed" ProgID="PBrush" ShapeID="_x0000_i1039" DrawAspect="Content" ObjectID="_1384858522" r:id="rId22"/>
+              </w:object>
+            </w:r>
+          </w:p>
+        </w:tc>
+      </w:tr>
+      <w:bookmarkEnd w:id="0"/>
+      <w:tr>
+        <w:trPr>
+          <w:trHeight w:val="851"/>
+        </w:trPr>
+        <w:tc>
+          <w:tcPr>
+            <w:tcW w:w="3640" w:type="dxa"/>
+            <w:shd w:val="clear" w:color="auto" w:fill="F2F2F2" w:themeFill="background1" w:themeFillShade="F2"/>
+            <w:vAlign w:val="center"/>
+          </w:tcPr>
+          <w:p>
+            <w:pPr>
+              <w:jc w:val="center"/>
+              <w:rPr>
+                <w:rFonts w:cstheme="minorHAnsi"/>
+                <w:b/>
+                <w:sz w:val="36"/>
+                <w:szCs w:val="36"/>
+              </w:rPr>
+            </w:pPr>
+            <w:r>
+              <w:rPr>
+                <w:rFonts w:cstheme="minorHAnsi"/>
+                <w:b/>
+                <w:sz w:val="36"/>
+                <w:szCs w:val="36"/>
+              </w:rPr>
+              <w:t>Saisie de plusieurs centres d’intérêt différents</w:t>
+            </w:r>
+          </w:p>
+        </w:tc>
+        <w:tc>
+          <w:tcPr>
+            <w:tcW w:w="4406" w:type="dxa"/>
+            <w:shd w:val="clear" w:color="auto" w:fill="B6DDE8" w:themeFill="accent5" w:themeFillTint="66"/>
+            <w:vAlign w:val="center"/>
+          </w:tcPr>
+          <w:p>
+            <w:pPr>
+              <w:jc w:val="center"/>
+              <w:rPr>
+                <w:rFonts w:cstheme="minorHAnsi"/>
+                <w:b/>
+                <w:sz w:val="36"/>
+                <w:szCs w:val="36"/>
+              </w:rPr>
+            </w:pPr>
+            <w:r>
+              <w:rPr>
+                <w:rFonts w:cstheme="minorHAnsi"/>
+                <w:b/>
+                <w:sz w:val="36"/>
+                <w:szCs w:val="36"/>
+              </w:rPr>
+              <w:t>Tous les centres d’intérêt sont récupérés et ajouté à la liste des centres d’intérêt de l’utilisateur</w:t>
+            </w:r>
+          </w:p>
+        </w:tc>
+        <w:tc>
+          <w:tcPr>
+            <w:tcW w:w="3544" w:type="dxa"/>
+            <w:shd w:val="clear" w:color="auto" w:fill="FBD4B4" w:themeFill="accent6" w:themeFillTint="66"/>
+            <w:vAlign w:val="center"/>
+          </w:tcPr>
+          <w:p>
+            <w:pPr>
+              <w:jc w:val="center"/>
+              <w:rPr>
+                <w:rFonts w:cstheme="minorHAnsi"/>
+                <w:b/>
+                <w:sz w:val="36"/>
+                <w:szCs w:val="32"/>
+              </w:rPr>
+            </w:pPr>
+            <w:r>
+              <w:rPr>
+                <w:rFonts w:cstheme="minorHAnsi"/>
+                <w:b/>
+                <w:sz w:val="36"/>
+                <w:szCs w:val="32"/>
+              </w:rPr>
+              <w:t xml:space="preserve">Ajouts de tous les centres d’intérêts saisis à la liste des </w:t>
+            </w:r>
+            <w:proofErr w:type="spellStart"/>
+            <w:r>
+              <w:rPr>
+                <w:rFonts w:cstheme="minorHAnsi"/>
+                <w:b/>
+                <w:sz w:val="36"/>
+                <w:szCs w:val="32"/>
+              </w:rPr>
+              <w:t>topics</w:t>
+            </w:r>
+            <w:proofErr w:type="spellEnd"/>
+            <w:r>
+              <w:rPr>
+                <w:rFonts w:cstheme="minorHAnsi"/>
+                <w:b/>
+                <w:sz w:val="36"/>
+                <w:szCs w:val="32"/>
+              </w:rPr>
+              <w:t xml:space="preserve"> de l’utilisateur</w:t>
+            </w:r>
+          </w:p>
+        </w:tc>
+        <w:tc>
+          <w:tcPr>
+            <w:tcW w:w="2630" w:type="dxa"/>
+            <w:shd w:val="clear" w:color="auto" w:fill="E5DFEC" w:themeFill="accent4" w:themeFillTint="33"/>
+            <w:vAlign w:val="center"/>
+          </w:tcPr>
+          <w:p>
+            <w:pPr>
+              <w:jc w:val="center"/>
+              <w:rPr>
+                <w:rFonts w:cstheme="minorHAnsi"/>
+                <w:b/>
+                <w:sz w:val="36"/>
+                <w:szCs w:val="36"/>
+              </w:rPr>
+            </w:pPr>
+            <w:r>
+              <w:object w:dxaOrig="1620" w:dyaOrig="1620">
+                <v:shape id="_x0000_i1040" type="#_x0000_t75" style="width:66.55pt;height:62.2pt" o:ole="">
+                  <v:imagedata r:id="rId6" o:title=""/>
+                </v:shape>
+                <o:OLEObject Type="Embed" ProgID="PBrush" ShapeID="_x0000_i1040" DrawAspect="Content" ObjectID="_1384858523" r:id="rId23"/>
+              </w:object>
+            </w:r>
           </w:p>
         </w:tc>
       </w:tr>
@@ -2026,11 +2637,20 @@
                 <w:szCs w:val="36"/>
               </w:rPr>
             </w:pPr>
-          </w:p>
-        </w:tc>
-        <w:tc>
-          <w:tcPr>
-            <w:tcW w:w="3638" w:type="dxa"/>
+            <w:r>
+              <w:rPr>
+                <w:rFonts w:cstheme="minorHAnsi"/>
+                <w:b/>
+                <w:sz w:val="36"/>
+                <w:szCs w:val="36"/>
+              </w:rPr>
+              <w:t>Saisie de plusieurs centres d’intérêt de même nom</w:t>
+            </w:r>
+          </w:p>
+        </w:tc>
+        <w:tc>
+          <w:tcPr>
+            <w:tcW w:w="4406" w:type="dxa"/>
             <w:shd w:val="clear" w:color="auto" w:fill="B6DDE8" w:themeFill="accent5" w:themeFillTint="66"/>
             <w:vAlign w:val="center"/>
           </w:tcPr>
@@ -2044,11 +2664,20 @@
                 <w:szCs w:val="36"/>
               </w:rPr>
             </w:pPr>
-          </w:p>
-        </w:tc>
-        <w:tc>
-          <w:tcPr>
-            <w:tcW w:w="3638" w:type="dxa"/>
+            <w:r>
+              <w:rPr>
+                <w:rFonts w:cstheme="minorHAnsi"/>
+                <w:b/>
+                <w:sz w:val="36"/>
+                <w:szCs w:val="36"/>
+              </w:rPr>
+              <w:t>Pas d’enregistrement de doublon des centres d’intérêt</w:t>
+            </w:r>
+          </w:p>
+        </w:tc>
+        <w:tc>
+          <w:tcPr>
+            <w:tcW w:w="3544" w:type="dxa"/>
             <w:shd w:val="clear" w:color="auto" w:fill="FBD4B4" w:themeFill="accent6" w:themeFillTint="66"/>
             <w:vAlign w:val="center"/>
           </w:tcPr>
@@ -2062,11 +2691,20 @@
                 <w:szCs w:val="32"/>
               </w:rPr>
             </w:pPr>
-          </w:p>
-        </w:tc>
-        <w:tc>
-          <w:tcPr>
-            <w:tcW w:w="3304" w:type="dxa"/>
+            <w:r>
+              <w:rPr>
+                <w:rFonts w:cstheme="minorHAnsi"/>
+                <w:b/>
+                <w:sz w:val="36"/>
+                <w:szCs w:val="32"/>
+              </w:rPr>
+              <w:t>Supprimer les doublons des centres d’intérêt</w:t>
+            </w:r>
+          </w:p>
+        </w:tc>
+        <w:tc>
+          <w:tcPr>
+            <w:tcW w:w="2630" w:type="dxa"/>
             <w:shd w:val="clear" w:color="auto" w:fill="E5DFEC" w:themeFill="accent4" w:themeFillTint="33"/>
             <w:vAlign w:val="center"/>
           </w:tcPr>
@@ -2080,6 +2718,14 @@
                 <w:szCs w:val="36"/>
               </w:rPr>
             </w:pPr>
+            <w:r>
+              <w:object w:dxaOrig="1620" w:dyaOrig="1620">
+                <v:shape id="_x0000_i1041" type="#_x0000_t75" style="width:66.55pt;height:62.2pt" o:ole="">
+                  <v:imagedata r:id="rId6" o:title=""/>
+                </v:shape>
+                <o:OLEObject Type="Embed" ProgID="PBrush" ShapeID="_x0000_i1041" DrawAspect="Content" ObjectID="_1384858524" r:id="rId24"/>
+              </w:object>
+            </w:r>
           </w:p>
         </w:tc>
       </w:tr>
@@ -2107,7 +2753,7 @@
         </w:tc>
         <w:tc>
           <w:tcPr>
-            <w:tcW w:w="3638" w:type="dxa"/>
+            <w:tcW w:w="4406" w:type="dxa"/>
             <w:shd w:val="clear" w:color="auto" w:fill="B6DDE8" w:themeFill="accent5" w:themeFillTint="66"/>
             <w:vAlign w:val="center"/>
           </w:tcPr>
@@ -2125,7 +2771,7 @@
         </w:tc>
         <w:tc>
           <w:tcPr>
-            <w:tcW w:w="3638" w:type="dxa"/>
+            <w:tcW w:w="3544" w:type="dxa"/>
             <w:shd w:val="clear" w:color="auto" w:fill="FBD4B4" w:themeFill="accent6" w:themeFillTint="66"/>
             <w:vAlign w:val="center"/>
           </w:tcPr>
@@ -2143,7 +2789,7 @@
         </w:tc>
         <w:tc>
           <w:tcPr>
-            <w:tcW w:w="3304" w:type="dxa"/>
+            <w:tcW w:w="2630" w:type="dxa"/>
             <w:shd w:val="clear" w:color="auto" w:fill="E5DFEC" w:themeFill="accent4" w:themeFillTint="33"/>
             <w:vAlign w:val="center"/>
           </w:tcPr>
@@ -2184,7 +2830,7 @@
         </w:tc>
         <w:tc>
           <w:tcPr>
-            <w:tcW w:w="3638" w:type="dxa"/>
+            <w:tcW w:w="4406" w:type="dxa"/>
             <w:shd w:val="clear" w:color="auto" w:fill="B6DDE8" w:themeFill="accent5" w:themeFillTint="66"/>
             <w:vAlign w:val="center"/>
           </w:tcPr>
@@ -2202,7 +2848,7 @@
         </w:tc>
         <w:tc>
           <w:tcPr>
-            <w:tcW w:w="3638" w:type="dxa"/>
+            <w:tcW w:w="3544" w:type="dxa"/>
             <w:shd w:val="clear" w:color="auto" w:fill="FBD4B4" w:themeFill="accent6" w:themeFillTint="66"/>
             <w:vAlign w:val="center"/>
           </w:tcPr>
@@ -2220,7 +2866,7 @@
         </w:tc>
         <w:tc>
           <w:tcPr>
-            <w:tcW w:w="3304" w:type="dxa"/>
+            <w:tcW w:w="2630" w:type="dxa"/>
             <w:shd w:val="clear" w:color="auto" w:fill="E5DFEC" w:themeFill="accent4" w:themeFillTint="33"/>
             <w:vAlign w:val="center"/>
           </w:tcPr>
@@ -2261,7 +2907,7 @@
         </w:tc>
         <w:tc>
           <w:tcPr>
-            <w:tcW w:w="3638" w:type="dxa"/>
+            <w:tcW w:w="4406" w:type="dxa"/>
             <w:shd w:val="clear" w:color="auto" w:fill="B6DDE8" w:themeFill="accent5" w:themeFillTint="66"/>
             <w:vAlign w:val="center"/>
           </w:tcPr>
@@ -2279,7 +2925,7 @@
         </w:tc>
         <w:tc>
           <w:tcPr>
-            <w:tcW w:w="3638" w:type="dxa"/>
+            <w:tcW w:w="3544" w:type="dxa"/>
             <w:shd w:val="clear" w:color="auto" w:fill="FBD4B4" w:themeFill="accent6" w:themeFillTint="66"/>
             <w:vAlign w:val="center"/>
           </w:tcPr>
@@ -2297,7 +2943,7 @@
         </w:tc>
         <w:tc>
           <w:tcPr>
-            <w:tcW w:w="3304" w:type="dxa"/>
+            <w:tcW w:w="2630" w:type="dxa"/>
             <w:shd w:val="clear" w:color="auto" w:fill="E5DFEC" w:themeFill="accent4" w:themeFillTint="33"/>
             <w:vAlign w:val="center"/>
           </w:tcPr>
@@ -2338,7 +2984,7 @@
         </w:tc>
         <w:tc>
           <w:tcPr>
-            <w:tcW w:w="3638" w:type="dxa"/>
+            <w:tcW w:w="4406" w:type="dxa"/>
             <w:shd w:val="clear" w:color="auto" w:fill="B6DDE8" w:themeFill="accent5" w:themeFillTint="66"/>
             <w:vAlign w:val="center"/>
           </w:tcPr>
@@ -2356,7 +3002,7 @@
         </w:tc>
         <w:tc>
           <w:tcPr>
-            <w:tcW w:w="3638" w:type="dxa"/>
+            <w:tcW w:w="3544" w:type="dxa"/>
             <w:shd w:val="clear" w:color="auto" w:fill="FBD4B4" w:themeFill="accent6" w:themeFillTint="66"/>
             <w:vAlign w:val="center"/>
           </w:tcPr>
@@ -2374,84 +3020,7 @@
         </w:tc>
         <w:tc>
           <w:tcPr>
-            <w:tcW w:w="3304" w:type="dxa"/>
-            <w:shd w:val="clear" w:color="auto" w:fill="E5DFEC" w:themeFill="accent4" w:themeFillTint="33"/>
-            <w:vAlign w:val="center"/>
-          </w:tcPr>
-          <w:p>
-            <w:pPr>
-              <w:jc w:val="center"/>
-              <w:rPr>
-                <w:rFonts w:cstheme="minorHAnsi"/>
-                <w:b/>
-                <w:sz w:val="36"/>
-                <w:szCs w:val="36"/>
-              </w:rPr>
-            </w:pPr>
-          </w:p>
-        </w:tc>
-      </w:tr>
-      <w:tr>
-        <w:trPr>
-          <w:trHeight w:val="851"/>
-        </w:trPr>
-        <w:tc>
-          <w:tcPr>
-            <w:tcW w:w="3640" w:type="dxa"/>
-            <w:shd w:val="clear" w:color="auto" w:fill="F2F2F2" w:themeFill="background1" w:themeFillShade="F2"/>
-            <w:vAlign w:val="center"/>
-          </w:tcPr>
-          <w:p>
-            <w:pPr>
-              <w:jc w:val="center"/>
-              <w:rPr>
-                <w:rFonts w:cstheme="minorHAnsi"/>
-                <w:b/>
-                <w:sz w:val="36"/>
-                <w:szCs w:val="36"/>
-              </w:rPr>
-            </w:pPr>
-          </w:p>
-        </w:tc>
-        <w:tc>
-          <w:tcPr>
-            <w:tcW w:w="3638" w:type="dxa"/>
-            <w:shd w:val="clear" w:color="auto" w:fill="B6DDE8" w:themeFill="accent5" w:themeFillTint="66"/>
-            <w:vAlign w:val="center"/>
-          </w:tcPr>
-          <w:p>
-            <w:pPr>
-              <w:jc w:val="center"/>
-              <w:rPr>
-                <w:rFonts w:cstheme="minorHAnsi"/>
-                <w:b/>
-                <w:sz w:val="36"/>
-                <w:szCs w:val="36"/>
-              </w:rPr>
-            </w:pPr>
-          </w:p>
-        </w:tc>
-        <w:tc>
-          <w:tcPr>
-            <w:tcW w:w="3638" w:type="dxa"/>
-            <w:shd w:val="clear" w:color="auto" w:fill="FBD4B4" w:themeFill="accent6" w:themeFillTint="66"/>
-            <w:vAlign w:val="center"/>
-          </w:tcPr>
-          <w:p>
-            <w:pPr>
-              <w:jc w:val="center"/>
-              <w:rPr>
-                <w:rFonts w:cstheme="minorHAnsi"/>
-                <w:b/>
-                <w:sz w:val="36"/>
-                <w:szCs w:val="32"/>
-              </w:rPr>
-            </w:pPr>
-          </w:p>
-        </w:tc>
-        <w:tc>
-          <w:tcPr>
-            <w:tcW w:w="3304" w:type="dxa"/>
+            <w:tcW w:w="2630" w:type="dxa"/>
             <w:shd w:val="clear" w:color="auto" w:fill="E5DFEC" w:themeFill="accent4" w:themeFillTint="33"/>
             <w:vAlign w:val="center"/>
           </w:tcPr>
@@ -3434,7 +4003,7 @@
 </file>
 
 <file path=customXml/itemProps1.xml><?xml version="1.0" encoding="utf-8"?>
-<ds:datastoreItem xmlns:ds="http://schemas.openxmlformats.org/officeDocument/2006/customXml" ds:itemID="{6E91608E-3B67-4EB7-825F-22FF3E550F06}">
+<ds:datastoreItem xmlns:ds="http://schemas.openxmlformats.org/officeDocument/2006/customXml" ds:itemID="{4DEBDC56-1E60-459C-9FE6-CD43C2308E89}">
   <ds:schemaRefs>
     <ds:schemaRef ds:uri="http://schemas.openxmlformats.org/officeDocument/2006/bibliography"/>
   </ds:schemaRefs>

</xml_diff>